<commit_message>
Version 1.19[08/06/2023]: full implementation of contracts
</commit_message>
<xml_diff>
--- a/Modellazione_business_requisiti/Contratti/ Contratti delle operazioni di "Gestire compiti cucina".docx
+++ b/Modellazione_business_requisiti/Contratti/ Contratti delle operazioni di "Gestire compiti cucina".docx
@@ -178,6 +178,33 @@
       <w:r>
         <w:rPr>
           <w:b/>
+          <w:bCs w:val="false"/>
+          <w:lang w:val="it-IT"/>
+        </w:rPr>
+        <w:tab/>
+        <w:t>-</w:t>
+      </w:r>
+      <w:r>
+        <w:rPr>
+          <w:b w:val="false"/>
+          <w:bCs w:val="false"/>
+          <w:lang w:val="it-IT"/>
+        </w:rPr>
+        <w:t>m in uso in srv</w:t>
+      </w:r>
+    </w:p>
+    <w:p>
+      <w:pPr>
+        <w:pStyle w:val="Normal"/>
+        <w:rPr>
+          <w:b/>
+          <w:b/>
+          <w:lang w:val="it-IT"/>
+        </w:rPr>
+      </w:pPr>
+      <w:r>
+        <w:rPr>
+          <w:b/>
           <w:lang w:val="it-IT"/>
         </w:rPr>
         <w:t xml:space="preserve">Post-condizioni: </w:t>
@@ -353,16 +380,15 @@
         <w:pStyle w:val="Normal"/>
         <w:numPr>
           <w:ilvl w:val="0"/>
-          <w:numId w:val="0"/>
-        </w:numPr>
-        <w:ind w:left="720" w:hanging="0"/>
+          <w:numId w:val="1"/>
+        </w:numPr>
         <w:rPr>
           <w:lang w:val="it-IT"/>
         </w:rPr>
       </w:pPr>
       <w:r>
         <w:rPr/>
-        <w:t>METTERE COMPITO.DAPREPARE</w:t>
+        <w:t>c.da preparare = “Sì”</w:t>
       </w:r>
     </w:p>
     <w:p>

</xml_diff>

<commit_message>
Version 2.0 [14/06/2023]: full implementation of dsd and dcd
</commit_message>
<xml_diff>
--- a/Modellazione_business_requisiti/Contratti/ Contratti delle operazioni di "Gestire compiti cucina".docx
+++ b/Modellazione_business_requisiti/Contratti/ Contratti delle operazioni di "Gestire compiti cucina".docx
@@ -84,7 +84,7 @@
         <w:rPr>
           <w:lang w:val="it-IT"/>
         </w:rPr>
-        <w:t xml:space="preserve"> Servizio)</w:t>
+        <w:t xml:space="preserve"> Servizio, m: Menù)</w:t>
       </w:r>
     </w:p>
     <w:p>
@@ -122,29 +122,9 @@
       </w:r>
       <w:r>
         <w:rPr>
-          <w:b/>
-          <w:shd w:fill="FFFF00" w:val="clear"/>
-          <w:lang w:val="it-IT"/>
-        </w:rPr>
-        <w:t>-</w:t>
-      </w:r>
-      <w:r>
-        <w:rPr>
-          <w:b w:val="false"/>
-          <w:bCs w:val="false"/>
-          <w:shd w:fill="FFFF00" w:val="clear"/>
-          <w:lang w:val="it-IT"/>
-        </w:rPr>
-        <w:t xml:space="preserve">e prevede </w:t>
-      </w:r>
-      <w:r>
-        <w:rPr>
-          <w:b/>
-          <w:bCs w:val="false"/>
-          <w:shd w:fill="FFFF00" w:val="clear"/>
-          <w:lang w:val="it-IT"/>
-        </w:rPr>
-        <w:t>srv</w:t>
+          <w:lang w:val="it-IT"/>
+        </w:rPr>
+        <w:t>-e prevede srv</w:t>
       </w:r>
     </w:p>
     <w:p>
@@ -641,6 +621,22 @@
         <w:pStyle w:val="Normal"/>
         <w:numPr>
           <w:ilvl w:val="0"/>
+          <w:numId w:val="10"/>
+        </w:numPr>
+        <w:rPr>
+          <w:lang w:val="it-IT"/>
+        </w:rPr>
+      </w:pPr>
+      <w:r>
+        <w:rPr/>
+        <w:t>c.da preparare = “Sì”</w:t>
+      </w:r>
+    </w:p>
+    <w:p>
+      <w:pPr>
+        <w:pStyle w:val="Normal"/>
+        <w:numPr>
+          <w:ilvl w:val="0"/>
           <w:numId w:val="7"/>
         </w:numPr>
         <w:rPr>
@@ -796,8 +792,53 @@
         </w:rPr>
       </w:pPr>
       <w:r>
-        <w:rPr/>
-        <w:t>controllo su competenza chef</w:t>
+        <w:rPr>
+          <w:i/>
+          <w:lang w:val="it-IT"/>
+        </w:rPr>
+        <w:t>f contiene compiti di srv</w:t>
+      </w:r>
+    </w:p>
+    <w:p>
+      <w:pPr>
+        <w:pStyle w:val="Normal"/>
+        <w:numPr>
+          <w:ilvl w:val="0"/>
+          <w:numId w:val="3"/>
+        </w:numPr>
+        <w:rPr>
+          <w:lang w:val="it-IT"/>
+        </w:rPr>
+      </w:pPr>
+      <w:r>
+        <w:rPr>
+          <w:i/>
+          <w:lang w:val="it-IT"/>
+        </w:rPr>
+        <w:t>e prevede srv</w:t>
+      </w:r>
+    </w:p>
+    <w:p>
+      <w:pPr>
+        <w:pStyle w:val="Normal"/>
+        <w:numPr>
+          <w:ilvl w:val="0"/>
+          <w:numId w:val="3"/>
+        </w:numPr>
+        <w:rPr>
+          <w:b/>
+          <w:b/>
+          <w:lang w:val="it-IT"/>
+        </w:rPr>
+      </w:pPr>
+      <w:r>
+        <w:rPr>
+          <w:b w:val="false"/>
+          <w:bCs w:val="false"/>
+          <w:i/>
+          <w:lang w:val="it-IT"/>
+        </w:rPr>
+        <w:t>e è assegnato a c</w:t>
       </w:r>
     </w:p>
     <w:p>
@@ -979,6 +1020,67 @@
           <w:lang w:val="it-IT"/>
         </w:rPr>
         <w:t xml:space="preserve"> </w:t>
+      </w:r>
+    </w:p>
+    <w:p>
+      <w:pPr>
+        <w:pStyle w:val="Normal"/>
+        <w:numPr>
+          <w:ilvl w:val="0"/>
+          <w:numId w:val="3"/>
+        </w:numPr>
+        <w:rPr>
+          <w:lang w:val="it-IT"/>
+        </w:rPr>
+      </w:pPr>
+      <w:r>
+        <w:rPr>
+          <w:i/>
+          <w:lang w:val="it-IT"/>
+        </w:rPr>
+        <w:t>f contiene compiti di srv</w:t>
+      </w:r>
+    </w:p>
+    <w:p>
+      <w:pPr>
+        <w:pStyle w:val="Normal"/>
+        <w:numPr>
+          <w:ilvl w:val="0"/>
+          <w:numId w:val="3"/>
+        </w:numPr>
+        <w:rPr>
+          <w:lang w:val="it-IT"/>
+        </w:rPr>
+      </w:pPr>
+      <w:r>
+        <w:rPr>
+          <w:i/>
+          <w:lang w:val="it-IT"/>
+        </w:rPr>
+        <w:t>e prevede srv</w:t>
+      </w:r>
+    </w:p>
+    <w:p>
+      <w:pPr>
+        <w:pStyle w:val="Normal"/>
+        <w:numPr>
+          <w:ilvl w:val="0"/>
+          <w:numId w:val="3"/>
+        </w:numPr>
+        <w:rPr>
+          <w:b/>
+          <w:b/>
+          <w:lang w:val="it-IT"/>
+        </w:rPr>
+      </w:pPr>
+      <w:r>
+        <w:rPr>
+          <w:b w:val="false"/>
+          <w:bCs w:val="false"/>
+          <w:i/>
+          <w:lang w:val="it-IT"/>
+        </w:rPr>
+        <w:t>e è assegnato a c</w:t>
       </w:r>
     </w:p>
     <w:p>
@@ -1107,8 +1209,8 @@
           <w:lang w:val="it-IT"/>
         </w:rPr>
       </w:pPr>
-      <w:bookmarkStart w:id="11" w:name="_xhou05og0tki"/>
-      <w:bookmarkStart w:id="12" w:name="_rmj8lvn8qz9p"/>
+      <w:bookmarkStart w:id="11" w:name="_rmj8lvn8qz9p"/>
+      <w:bookmarkStart w:id="12" w:name="_xhou05og0tki"/>
       <w:bookmarkEnd w:id="11"/>
       <w:bookmarkEnd w:id="12"/>
       <w:r>
@@ -1221,10 +1323,6 @@
     <w:p>
       <w:pPr>
         <w:pStyle w:val="Normal"/>
-        <w:numPr>
-          <w:ilvl w:val="0"/>
-          <w:numId w:val="2"/>
-        </w:numPr>
         <w:rPr>
           <w:highlight w:val="none"/>
           <w:shd w:fill="FFFF00" w:val="clear"/>
@@ -1234,16 +1332,18 @@
         <w:rPr>
           <w:lang w:val="it-IT"/>
         </w:rPr>
-        <w:t xml:space="preserve">[se è specificato cuoco] esiste una Disponibilità d tale che </w:t>
-      </w:r>
-    </w:p>
-    <w:p>
-      <w:pPr>
-        <w:pStyle w:val="Normal"/>
-        <w:numPr>
-          <w:ilvl w:val="1"/>
-          <w:numId w:val="2"/>
-        </w:numPr>
+        <w:t xml:space="preserve">     </w:t>
+      </w:r>
+      <w:r>
+        <w:rPr>
+          <w:lang w:val="it-IT"/>
+        </w:rPr>
+        <w:t>-turno.completo = “No”</w:t>
+      </w:r>
+    </w:p>
+    <w:p>
+      <w:pPr>
+        <w:pStyle w:val="Normal"/>
         <w:rPr>
           <w:highlight w:val="none"/>
           <w:shd w:fill="FFFF00" w:val="clear"/>
@@ -1253,76 +1353,8 @@
         <w:rPr>
           <w:lang w:val="it-IT"/>
         </w:rPr>
-        <w:t>d riferita a turno</w:t>
-      </w:r>
-    </w:p>
-    <w:p>
-      <w:pPr>
-        <w:pStyle w:val="Normal"/>
-        <w:numPr>
-          <w:ilvl w:val="1"/>
-          <w:numId w:val="2"/>
-        </w:numPr>
-        <w:rPr>
-          <w:highlight w:val="none"/>
-          <w:shd w:fill="FFFF00" w:val="clear"/>
-        </w:rPr>
-      </w:pPr>
-      <w:r>
-        <w:rPr>
-          <w:lang w:val="it-IT"/>
-        </w:rPr>
-        <w:t>cuoco inserimento d</w:t>
-      </w:r>
-    </w:p>
-    <w:p>
-      <w:pPr>
-        <w:pStyle w:val="Normal"/>
-        <w:numPr>
-          <w:ilvl w:val="1"/>
-          <w:numId w:val="2"/>
-        </w:numPr>
-        <w:rPr>
-          <w:highlight w:val="none"/>
-          <w:shd w:fill="FFFF00" w:val="clear"/>
-        </w:rPr>
-      </w:pPr>
-      <w:r>
-        <w:rPr>
-          <w:lang w:val="it-IT"/>
-        </w:rPr>
-        <w:t>d.Prenotato = “No” oppure prenotato per questo evento ???</w:t>
-      </w:r>
-    </w:p>
-    <w:p>
-      <w:pPr>
-        <w:pStyle w:val="Normal"/>
-        <w:rPr>
-          <w:highlight w:val="none"/>
-          <w:shd w:fill="FFFF00" w:val="clear"/>
-        </w:rPr>
-      </w:pPr>
-      <w:r>
-        <w:rPr>
-          <w:lang w:val="it-IT"/>
-        </w:rPr>
         <w:t xml:space="preserve">     </w:t>
       </w:r>
-      <w:r>
-        <w:rPr>
-          <w:lang w:val="it-IT"/>
-        </w:rPr>
-        <w:t>-turno.completo = “No”</w:t>
-      </w:r>
-    </w:p>
-    <w:p>
-      <w:pPr>
-        <w:pStyle w:val="Normal"/>
-        <w:rPr>
-          <w:highlight w:val="none"/>
-          <w:shd w:fill="FFFF00" w:val="clear"/>
-        </w:rPr>
-      </w:pPr>
       <w:r>
         <w:rPr>
           <w:lang w:val="it-IT"/>
@@ -1416,7 +1448,33 @@
         <w:rPr>
           <w:lang w:val="it-IT"/>
         </w:rPr>
-        <w:t>5a.1 indicaNonPreparare(c: Compito)</w:t>
+        <w:t>5a.1 indicaNonPreparare(c: Compito, t</w:t>
+      </w:r>
+      <w:r>
+        <w:rPr>
+          <w:u w:val="single"/>
+          <w:lang w:val="it-IT"/>
+        </w:rPr>
+        <w:t>?</w:t>
+      </w:r>
+      <w:r>
+        <w:rPr>
+          <w:lang w:val="it-IT"/>
+        </w:rPr>
+        <w:t>: turno,                cu</w:t>
+      </w:r>
+      <w:r>
+        <w:rPr>
+          <w:u w:val="single"/>
+          <w:lang w:val="it-IT"/>
+        </w:rPr>
+        <w:t xml:space="preserve">?: </w:t>
+      </w:r>
+      <w:r>
+        <w:rPr>
+          <w:lang w:val="it-IT"/>
+        </w:rPr>
+        <w:t>Cuoco)</w:t>
       </w:r>
     </w:p>
     <w:p>
@@ -1476,6 +1534,44 @@
     <w:p>
       <w:pPr>
         <w:pStyle w:val="Normal"/>
+        <w:numPr>
+          <w:ilvl w:val="0"/>
+          <w:numId w:val="3"/>
+        </w:numPr>
+        <w:rPr>
+          <w:lang w:val="it-IT"/>
+        </w:rPr>
+      </w:pPr>
+      <w:r>
+        <w:rPr>
+          <w:i/>
+          <w:lang w:val="it-IT"/>
+        </w:rPr>
+        <w:t>[se è specificato t] c svolto durante t</w:t>
+      </w:r>
+    </w:p>
+    <w:p>
+      <w:pPr>
+        <w:pStyle w:val="Normal"/>
+        <w:numPr>
+          <w:ilvl w:val="0"/>
+          <w:numId w:val="3"/>
+        </w:numPr>
+        <w:rPr>
+          <w:lang w:val="it-IT"/>
+        </w:rPr>
+      </w:pPr>
+      <w:r>
+        <w:rPr>
+          <w:i/>
+          <w:lang w:val="it-IT"/>
+        </w:rPr>
+        <w:t>[se è specificato cu] c svolto da cu</w:t>
+      </w:r>
+    </w:p>
+    <w:p>
+      <w:pPr>
+        <w:pStyle w:val="Normal"/>
         <w:rPr>
           <w:b/>
           <w:b/>
@@ -1509,12 +1605,104 @@
     <w:p>
       <w:pPr>
         <w:pStyle w:val="Normal"/>
+        <w:numPr>
+          <w:ilvl w:val="0"/>
+          <w:numId w:val="6"/>
+        </w:numPr>
         <w:rPr>
           <w:lang w:val="it-IT"/>
         </w:rPr>
       </w:pPr>
       <w:r>
         <w:rPr/>
+        <w:t>[</w:t>
+      </w:r>
+      <w:r>
+        <w:rPr>
+          <w:i/>
+          <w:lang w:val="it-IT"/>
+        </w:rPr>
+        <w:t>se è specificato t</w:t>
+      </w:r>
+      <w:r>
+        <w:rPr/>
+        <w:t xml:space="preserve">] </w:t>
+      </w:r>
+    </w:p>
+    <w:p>
+      <w:pPr>
+        <w:pStyle w:val="Normal"/>
+        <w:numPr>
+          <w:ilvl w:val="1"/>
+          <w:numId w:val="6"/>
+        </w:numPr>
+        <w:rPr>
+          <w:lang w:val="it-IT"/>
+        </w:rPr>
+      </w:pPr>
+      <w:r>
+        <w:rPr>
+          <w:i/>
+          <w:lang w:val="it-IT"/>
+        </w:rPr>
+        <w:t>c svolto durante t è stata eliminata</w:t>
+      </w:r>
+    </w:p>
+    <w:p>
+      <w:pPr>
+        <w:pStyle w:val="Normal"/>
+        <w:numPr>
+          <w:ilvl w:val="0"/>
+          <w:numId w:val="6"/>
+        </w:numPr>
+        <w:rPr/>
+      </w:pPr>
+      <w:r>
+        <w:rPr/>
+        <w:t>[</w:t>
+      </w:r>
+      <w:r>
+        <w:rPr>
+          <w:i/>
+          <w:lang w:val="it-IT"/>
+        </w:rPr>
+        <w:t>se è specificato cu</w:t>
+      </w:r>
+      <w:r>
+        <w:rPr/>
+        <w:t>]</w:t>
+      </w:r>
+    </w:p>
+    <w:p>
+      <w:pPr>
+        <w:pStyle w:val="Normal"/>
+        <w:numPr>
+          <w:ilvl w:val="1"/>
+          <w:numId w:val="6"/>
+        </w:numPr>
+        <w:rPr>
+          <w:lang w:val="it-IT"/>
+        </w:rPr>
+      </w:pPr>
+      <w:r>
+        <w:rPr>
+          <w:i/>
+          <w:lang w:val="it-IT"/>
+        </w:rPr>
+        <w:t>c svolto da cu è stata eliminata</w:t>
+      </w:r>
+    </w:p>
+    <w:p>
+      <w:pPr>
+        <w:pStyle w:val="Normal"/>
+        <w:rPr>
+          <w:lang w:val="it-IT"/>
+        </w:rPr>
+      </w:pPr>
+      <w:r>
+        <w:rPr>
+          <w:lang w:val="it-IT"/>
+        </w:rPr>
       </w:r>
     </w:p>
     <w:p>
@@ -1550,18 +1738,20 @@
           <w:szCs w:val="32"/>
           <w:lang w:val="it-IT" w:eastAsia="it-IT" w:bidi="ar-SA"/>
         </w:rPr>
-        <w:t>modificaAssegnazione(c: Compito, cu?: Cuoco, t?: Turno)</w:t>
-      </w:r>
-    </w:p>
-    <w:p>
-      <w:pPr>
-        <w:pStyle w:val="Normal"/>
-        <w:rPr>
-          <w:lang w:val="it-IT"/>
-        </w:rPr>
-      </w:pPr>
-      <w:r>
-        <w:rPr/>
+        <w:t>modificaAssegnazione(c: Compito, cu?: Cuoco, cu’?: Cuoco, t: Turno, t’: Turno)</w:t>
+      </w:r>
+    </w:p>
+    <w:p>
+      <w:pPr>
+        <w:pStyle w:val="Normal"/>
+        <w:rPr>
+          <w:lang w:val="it-IT"/>
+        </w:rPr>
+      </w:pPr>
+      <w:r>
+        <w:rPr>
+          <w:lang w:val="it-IT"/>
+        </w:rPr>
       </w:r>
     </w:p>
     <w:p>
@@ -1654,19 +1844,41 @@
           <w:i/>
           <w:lang w:val="it-IT"/>
         </w:rPr>
-        <w:t>esiste un Turno t’, tale che c svolto durante t’</w:t>
-      </w:r>
-    </w:p>
-    <w:p>
-      <w:pPr>
-        <w:pStyle w:val="Normal"/>
+        <w:t>c svolto durante t</w:t>
+      </w:r>
+    </w:p>
+    <w:p>
+      <w:pPr>
+        <w:pStyle w:val="Normal"/>
+        <w:numPr>
+          <w:ilvl w:val="0"/>
+          <w:numId w:val="13"/>
+        </w:numPr>
         <w:jc w:val="both"/>
         <w:rPr>
           <w:lang w:val="it-IT"/>
         </w:rPr>
       </w:pPr>
       <w:r>
-        <w:rPr/>
+        <w:rPr>
+          <w:i/>
+          <w:lang w:val="it-IT"/>
+        </w:rPr>
+        <w:t>[se è specificato cu] c svolto da cu</w:t>
+      </w:r>
+    </w:p>
+    <w:p>
+      <w:pPr>
+        <w:pStyle w:val="Normal"/>
+        <w:jc w:val="both"/>
+        <w:rPr>
+          <w:lang w:val="it-IT"/>
+        </w:rPr>
+      </w:pPr>
+      <w:r>
+        <w:rPr>
+          <w:lang w:val="it-IT"/>
+        </w:rPr>
       </w:r>
     </w:p>
     <w:p>
@@ -1719,7 +1931,7 @@
           <w:iCs w:val="false"/>
           <w:lang w:val="it-IT"/>
         </w:rPr>
-        <w:t xml:space="preserve">[Se t è specificato] </w:t>
+        <w:t xml:space="preserve">[Se t’ è specificato] </w:t>
       </w:r>
     </w:p>
     <w:p>
@@ -1739,7 +1951,7 @@
           <w:iCs w:val="false"/>
           <w:lang w:val="it-IT"/>
         </w:rPr>
-        <w:t>È stata eliminata l’associazione “svolto durante” tra c e t’</w:t>
+        <w:t>È stata eliminata l’associazione “svolto durante” tra c e t</w:t>
       </w:r>
     </w:p>
     <w:p>
@@ -1759,7 +1971,7 @@
           <w:iCs w:val="false"/>
           <w:lang w:val="it-IT"/>
         </w:rPr>
-        <w:t>c svolto durante t</w:t>
+        <w:t>c svolto durante t’</w:t>
       </w:r>
     </w:p>
     <w:p>
@@ -1782,8 +1994,21 @@
           <w:iCs w:val="false"/>
           <w:lang w:val="it-IT"/>
         </w:rPr>
-        <w:t>[</w:t>
-      </w:r>
+        <w:t xml:space="preserve">[Se cu e cu’ sono specificati] </w:t>
+      </w:r>
+    </w:p>
+    <w:p>
+      <w:pPr>
+        <w:pStyle w:val="Normal"/>
+        <w:numPr>
+          <w:ilvl w:val="1"/>
+          <w:numId w:val="14"/>
+        </w:numPr>
+        <w:jc w:val="both"/>
+        <w:rPr>
+          <w:lang w:val="it-IT"/>
+        </w:rPr>
+      </w:pPr>
       <w:r>
         <w:rPr>
           <w:b w:val="false"/>
@@ -1792,8 +2017,21 @@
           <w:iCs w:val="false"/>
           <w:lang w:val="it-IT"/>
         </w:rPr>
-        <w:t xml:space="preserve">Se cu è specificato  e </w:t>
-      </w:r>
+        <w:t>è stata eliminata l’associazione “svolto da” tra c e cu</w:t>
+      </w:r>
+    </w:p>
+    <w:p>
+      <w:pPr>
+        <w:pStyle w:val="Normal"/>
+        <w:numPr>
+          <w:ilvl w:val="1"/>
+          <w:numId w:val="14"/>
+        </w:numPr>
+        <w:jc w:val="both"/>
+        <w:rPr>
+          <w:lang w:val="it-IT"/>
+        </w:rPr>
+      </w:pPr>
       <w:r>
         <w:rPr>
           <w:b w:val="false"/>
@@ -1802,93 +2040,7 @@
           <w:iCs w:val="false"/>
           <w:lang w:val="it-IT"/>
         </w:rPr>
-        <w:t>Se esiste un Cuoco cu</w:t>
-      </w:r>
-      <w:r>
-        <w:rPr>
-          <w:b w:val="false"/>
-          <w:bCs w:val="false"/>
-          <w:i/>
-          <w:iCs w:val="false"/>
-          <w:lang w:val="it-IT"/>
-        </w:rPr>
-        <w:t>’</w:t>
-      </w:r>
-      <w:r>
-        <w:rPr>
-          <w:b w:val="false"/>
-          <w:bCs w:val="false"/>
-          <w:i/>
-          <w:iCs w:val="false"/>
-          <w:lang w:val="it-IT"/>
-        </w:rPr>
-        <w:t xml:space="preserve">, tale che c svolto da cu’] </w:t>
-      </w:r>
-    </w:p>
-    <w:p>
-      <w:pPr>
-        <w:pStyle w:val="Normal"/>
-        <w:numPr>
-          <w:ilvl w:val="1"/>
-          <w:numId w:val="14"/>
-        </w:numPr>
-        <w:jc w:val="both"/>
-        <w:rPr>
-          <w:lang w:val="it-IT"/>
-        </w:rPr>
-      </w:pPr>
-      <w:r>
-        <w:rPr>
-          <w:b w:val="false"/>
-          <w:bCs w:val="false"/>
-          <w:i/>
-          <w:iCs w:val="false"/>
-          <w:lang w:val="it-IT"/>
-        </w:rPr>
-        <w:t xml:space="preserve">è stata eliminata l’associazione “svolto da” tra c e </w:t>
-      </w:r>
-      <w:r>
-        <w:rPr>
-          <w:b w:val="false"/>
-          <w:bCs w:val="false"/>
-          <w:i/>
-          <w:iCs w:val="false"/>
-          <w:lang w:val="it-IT"/>
-        </w:rPr>
-        <w:t>cu’</w:t>
-      </w:r>
-    </w:p>
-    <w:p>
-      <w:pPr>
-        <w:pStyle w:val="Normal"/>
-        <w:numPr>
-          <w:ilvl w:val="1"/>
-          <w:numId w:val="14"/>
-        </w:numPr>
-        <w:jc w:val="both"/>
-        <w:rPr>
-          <w:lang w:val="it-IT"/>
-        </w:rPr>
-      </w:pPr>
-      <w:r>
-        <w:rPr>
-          <w:b w:val="false"/>
-          <w:bCs w:val="false"/>
-          <w:i/>
-          <w:iCs w:val="false"/>
-          <w:lang w:val="it-IT"/>
-        </w:rPr>
-        <w:t xml:space="preserve">c </w:t>
-      </w:r>
-      <w:r>
-        <w:rPr>
-          <w:b w:val="false"/>
-          <w:bCs w:val="false"/>
-          <w:i/>
-          <w:iCs w:val="false"/>
-          <w:lang w:val="it-IT"/>
-        </w:rPr>
-        <w:t>svolto da cu</w:t>
+        <w:t>c svolto da cu’</w:t>
       </w:r>
     </w:p>
     <w:p>
@@ -1906,10 +2058,7 @@
       </w:pPr>
       <w:r>
         <w:rPr>
-          <w:b w:val="false"/>
-          <w:bCs w:val="false"/>
-          <w:i w:val="false"/>
-          <w:iCs w:val="false"/>
+          <w:lang w:val="it-IT"/>
         </w:rPr>
       </w:r>
     </w:p>
@@ -1931,18 +2080,60 @@
           <w:sz w:val="32"/>
           <w:szCs w:val="32"/>
         </w:rPr>
-        <w:t>5c.1 eliminaAssegnazione(c: Compito)</w:t>
-      </w:r>
-    </w:p>
-    <w:p>
-      <w:pPr>
-        <w:pStyle w:val="Normal"/>
-        <w:rPr>
-          <w:lang w:val="it-IT"/>
-        </w:rPr>
-      </w:pPr>
-      <w:r>
-        <w:rPr/>
+        <w:t>5c.1 eliminaAssegnazione(</w:t>
+      </w:r>
+      <w:r>
+        <w:rPr>
+          <w:b/>
+          <w:bCs/>
+          <w:sz w:val="32"/>
+          <w:szCs w:val="32"/>
+          <w:lang w:val="it-IT"/>
+        </w:rPr>
+        <w:t>c: Compito, t: turno,                cu</w:t>
+      </w:r>
+      <w:r>
+        <w:rPr>
+          <w:b/>
+          <w:bCs/>
+          <w:sz w:val="32"/>
+          <w:szCs w:val="32"/>
+          <w:u w:val="single"/>
+          <w:lang w:val="it-IT"/>
+        </w:rPr>
+        <w:t xml:space="preserve">?: </w:t>
+      </w:r>
+      <w:r>
+        <w:rPr>
+          <w:b/>
+          <w:bCs/>
+          <w:sz w:val="32"/>
+          <w:szCs w:val="32"/>
+          <w:lang w:val="it-IT"/>
+        </w:rPr>
+        <w:t>Cuoco</w:t>
+      </w:r>
+      <w:r>
+        <w:rPr>
+          <w:b/>
+          <w:bCs/>
+          <w:sz w:val="32"/>
+          <w:szCs w:val="32"/>
+        </w:rPr>
+        <w:t>)</w:t>
+      </w:r>
+    </w:p>
+    <w:p>
+      <w:pPr>
+        <w:pStyle w:val="Normal"/>
+        <w:rPr>
+          <w:lang w:val="it-IT"/>
+        </w:rPr>
+      </w:pPr>
+      <w:r>
+        <w:rPr>
+          <w:lang w:val="it-IT"/>
+        </w:rPr>
       </w:r>
     </w:p>
     <w:p>
@@ -2015,7 +2206,26 @@
           <w:i/>
           <w:lang w:val="it-IT"/>
         </w:rPr>
-        <w:t>esiste un Turno t, tale che c svolto durante t</w:t>
+        <w:t>c svolto durante t</w:t>
+      </w:r>
+    </w:p>
+    <w:p>
+      <w:pPr>
+        <w:pStyle w:val="Normal"/>
+        <w:numPr>
+          <w:ilvl w:val="0"/>
+          <w:numId w:val="11"/>
+        </w:numPr>
+        <w:rPr>
+          <w:lang w:val="it-IT"/>
+        </w:rPr>
+      </w:pPr>
+      <w:r>
+        <w:rPr>
+          <w:i/>
+          <w:lang w:val="it-IT"/>
+        </w:rPr>
+        <w:t>[se è specificato cu] c svolto da cu</w:t>
       </w:r>
     </w:p>
     <w:p>
@@ -2087,7 +2297,17 @@
           <w:i w:val="false"/>
           <w:iCs w:val="false"/>
         </w:rPr>
-        <w:t xml:space="preserve">[Se esiste un Cuoco cu, tale che c svolto da cu] è stata eliminata l’associazione “svolto da” tra c e </w:t>
+        <w:t>[</w:t>
+      </w:r>
+      <w:r>
+        <w:rPr>
+          <w:b w:val="false"/>
+          <w:bCs w:val="false"/>
+          <w:i/>
+          <w:iCs w:val="false"/>
+          <w:lang w:val="it-IT"/>
+        </w:rPr>
+        <w:t>se è specificato cu</w:t>
       </w:r>
       <w:r>
         <w:rPr>
@@ -2096,7 +2316,7 @@
           <w:i w:val="false"/>
           <w:iCs w:val="false"/>
         </w:rPr>
-        <w:t>cu</w:t>
+        <w:t>] è stata eliminata l’associazione “svolto da” tra c e cu</w:t>
       </w:r>
     </w:p>
     <w:p>
@@ -2120,7 +2340,7 @@
           <w:u w:val="single"/>
           <w:lang w:val="it-IT"/>
         </w:rPr>
-        <w:t>compito</w:t>
+        <w:t>c</w:t>
       </w:r>
       <w:r>
         <w:rPr>
@@ -2215,70 +2435,7 @@
       </w:pPr>
       <w:r>
         <w:rPr/>
-        <w:t>controllare che il compito sia nel foglio f</w:t>
-      </w:r>
-    </w:p>
-    <w:p>
-      <w:pPr>
-        <w:pStyle w:val="Normal"/>
-        <w:numPr>
-          <w:ilvl w:val="0"/>
-          <w:numId w:val="2"/>
-        </w:numPr>
-        <w:rPr>
-          <w:highlight w:val="none"/>
-          <w:shd w:fill="FFFF00" w:val="clear"/>
-          <w:lang w:val="it-IT"/>
-        </w:rPr>
-      </w:pPr>
-      <w:r>
-        <w:rPr>
-          <w:shd w:fill="FFFF00" w:val="clear"/>
-          <w:lang w:val="it-IT"/>
-        </w:rPr>
-        <w:t>f contiene compiti di s</w:t>
-      </w:r>
-    </w:p>
-    <w:p>
-      <w:pPr>
-        <w:pStyle w:val="Normal"/>
-        <w:numPr>
-          <w:ilvl w:val="0"/>
-          <w:numId w:val="2"/>
-        </w:numPr>
-        <w:rPr>
-          <w:highlight w:val="none"/>
-          <w:shd w:fill="FFFF00" w:val="clear"/>
-          <w:lang w:val="it-IT"/>
-        </w:rPr>
-      </w:pPr>
-      <w:r>
-        <w:rPr>
-          <w:shd w:fill="FFFF00" w:val="clear"/>
-          <w:lang w:val="it-IT"/>
-        </w:rPr>
-        <w:t>e prevede s</w:t>
-      </w:r>
-    </w:p>
-    <w:p>
-      <w:pPr>
-        <w:pStyle w:val="Normal"/>
-        <w:numPr>
-          <w:ilvl w:val="0"/>
-          <w:numId w:val="2"/>
-        </w:numPr>
-        <w:rPr>
-          <w:highlight w:val="none"/>
-          <w:shd w:fill="FFFF00" w:val="clear"/>
-          <w:lang w:val="it-IT"/>
-        </w:rPr>
-      </w:pPr>
-      <w:r>
-        <w:rPr>
-          <w:shd w:fill="FFFF00" w:val="clear"/>
-          <w:lang w:val="it-IT"/>
-        </w:rPr>
-        <w:t>e assegnato a c</w:t>
+        <w:t>f composto da c</w:t>
       </w:r>
     </w:p>
     <w:p>
@@ -2314,7 +2471,21 @@
           <w:iCs/>
           <w:lang w:val="it-IT"/>
         </w:rPr>
-        <w:t>[se è specificato stimaTempo] compito.stimaTempo = stimaTempo</w:t>
+        <w:t xml:space="preserve">[se è specificato stimaTempo] </w:t>
+      </w:r>
+      <w:r>
+        <w:rPr>
+          <w:iCs/>
+          <w:lang w:val="it-IT"/>
+        </w:rPr>
+        <w:t>c</w:t>
+      </w:r>
+      <w:r>
+        <w:rPr>
+          <w:iCs/>
+          <w:lang w:val="it-IT"/>
+        </w:rPr>
+        <w:t>.stimaTempo = stimaTempo</w:t>
       </w:r>
     </w:p>
     <w:p>
@@ -2333,7 +2504,21 @@
           <w:iCs/>
           <w:lang w:val="it-IT"/>
         </w:rPr>
-        <w:t>[se è specificato quantità] compito.quantità = quantità</w:t>
+        <w:t xml:space="preserve">[se è specificato quantità] </w:t>
+      </w:r>
+      <w:r>
+        <w:rPr>
+          <w:iCs/>
+          <w:lang w:val="it-IT"/>
+        </w:rPr>
+        <w:t>c</w:t>
+      </w:r>
+      <w:r>
+        <w:rPr>
+          <w:iCs/>
+          <w:lang w:val="it-IT"/>
+        </w:rPr>
+        <w:t>.quantità = quantità</w:t>
       </w:r>
     </w:p>
     <w:p>
@@ -2460,407 +2645,232 @@
     </w:p>
     <w:p>
       <w:pPr>
-        <w:pStyle w:val="Normal"/>
+        <w:pStyle w:val="Titolo2"/>
+        <w:jc w:val="left"/>
+        <w:rPr>
+          <w:lang w:val="it-IT"/>
+        </w:rPr>
+      </w:pPr>
+      <w:bookmarkStart w:id="15" w:name="_cqhzai68y7qu1"/>
+      <w:bookmarkEnd w:id="15"/>
+      <w:r>
+        <w:rPr>
+          <w:lang w:val="it-IT"/>
+        </w:rPr>
+        <w:t>6b.eliminaStimaTempo(</w:t>
+      </w:r>
+      <w:r>
+        <w:rPr>
+          <w:u w:val="single"/>
+          <w:lang w:val="it-IT"/>
+        </w:rPr>
+        <w:t>compito</w:t>
+      </w:r>
+      <w:r>
+        <w:rPr>
+          <w:lang w:val="it-IT"/>
+        </w:rPr>
+        <w:t>: Compito)</w:t>
+      </w:r>
+    </w:p>
+    <w:p>
+      <w:pPr>
+        <w:pStyle w:val="Normal"/>
+        <w:rPr>
+          <w:lang w:val="it-IT"/>
+        </w:rPr>
+      </w:pPr>
+      <w:r>
+        <w:rPr>
+          <w:lang w:val="it-IT"/>
+        </w:rPr>
+      </w:r>
+    </w:p>
+    <w:p>
+      <w:pPr>
+        <w:pStyle w:val="Normal"/>
+        <w:rPr>
+          <w:b/>
+          <w:b/>
+          <w:lang w:val="it-IT"/>
+        </w:rPr>
+      </w:pPr>
+      <w:r>
+        <w:rPr>
+          <w:b/>
+          <w:lang w:val="it-IT"/>
+        </w:rPr>
+        <w:t>Pre-condizioni:</w:t>
+      </w:r>
+    </w:p>
+    <w:p>
+      <w:pPr>
+        <w:pStyle w:val="Normal"/>
+        <w:numPr>
+          <w:ilvl w:val="0"/>
+          <w:numId w:val="2"/>
+        </w:numPr>
+        <w:rPr/>
+      </w:pPr>
+      <w:r>
+        <w:rPr>
+          <w:lang w:val="it-IT"/>
+        </w:rPr>
+        <w:t>è in corso la gestione dei compiti relativi a un Foglio Riepilogativo f</w:t>
+      </w:r>
+    </w:p>
+    <w:p>
+      <w:pPr>
+        <w:pStyle w:val="Normal"/>
+        <w:numPr>
+          <w:ilvl w:val="0"/>
+          <w:numId w:val="2"/>
+        </w:numPr>
         <w:rPr>
           <w:highlight w:val="none"/>
           <w:shd w:fill="FFFF00" w:val="clear"/>
         </w:rPr>
       </w:pPr>
       <w:r>
+        <w:rPr/>
+        <w:t>f composto da c</w:t>
+      </w:r>
+    </w:p>
+    <w:p>
+      <w:pPr>
+        <w:pStyle w:val="Normal"/>
+        <w:rPr>
+          <w:b/>
+          <w:b/>
+        </w:rPr>
+      </w:pPr>
+      <w:r>
+        <w:rPr>
+          <w:b/>
+        </w:rPr>
+        <w:t xml:space="preserve">Post-condizioni: </w:t>
+      </w:r>
+    </w:p>
+    <w:p>
+      <w:pPr>
+        <w:pStyle w:val="Normal"/>
+        <w:numPr>
+          <w:ilvl w:val="0"/>
+          <w:numId w:val="5"/>
+        </w:numPr>
+        <w:rPr>
+          <w:lang w:val="it-IT"/>
+        </w:rPr>
+      </w:pPr>
+      <w:r>
         <w:rPr>
           <w:iCs/>
-          <w:shd w:fill="FFFF00" w:val="clear"/>
-          <w:lang w:val="it-IT"/>
-        </w:rPr>
-        <w:t>In giallo, verifica dell’assegnazione dell’evento s cui si opera allo chef</w:t>
-      </w:r>
-    </w:p>
-    <w:p>
-      <w:pPr>
-        <w:pStyle w:val="Normal"/>
+          <w:lang w:val="it-IT"/>
+        </w:rPr>
+        <w:t>compito.stimaTempo non è più specificato</w:t>
+      </w:r>
+    </w:p>
+    <w:p>
+      <w:pPr>
+        <w:pStyle w:val="Normal"/>
+        <w:rPr>
+          <w:lang w:val="it-IT"/>
+        </w:rPr>
+      </w:pPr>
+      <w:r>
+        <w:rPr>
+          <w:lang w:val="it-IT"/>
+        </w:rPr>
+      </w:r>
+    </w:p>
+    <w:p>
+      <w:pPr>
+        <w:pStyle w:val="Titolo2"/>
+        <w:jc w:val="left"/>
+        <w:rPr>
+          <w:lang w:val="it-IT"/>
+        </w:rPr>
+      </w:pPr>
+      <w:r>
+        <w:rPr>
+          <w:lang w:val="it-IT"/>
+        </w:rPr>
+        <w:t>7b.elimina</w:t>
+      </w:r>
+      <w:r>
+        <w:rPr>
+          <w:lang w:val="it-IT"/>
+        </w:rPr>
+        <w:t>Stima</w:t>
+      </w:r>
+      <w:r>
+        <w:rPr>
+          <w:lang w:val="it-IT"/>
+        </w:rPr>
+        <w:t>Quantità(</w:t>
+      </w:r>
+      <w:r>
+        <w:rPr>
+          <w:u w:val="single"/>
+          <w:lang w:val="it-IT"/>
+        </w:rPr>
+        <w:t>compito</w:t>
+      </w:r>
+      <w:r>
+        <w:rPr>
+          <w:lang w:val="it-IT"/>
+        </w:rPr>
+        <w:t>: Compito)</w:t>
+      </w:r>
+    </w:p>
+    <w:p>
+      <w:pPr>
+        <w:pStyle w:val="Normal"/>
+        <w:rPr>
+          <w:b/>
+          <w:b/>
+          <w:lang w:val="it-IT"/>
+        </w:rPr>
+      </w:pPr>
+      <w:r>
+        <w:rPr>
+          <w:b/>
+          <w:lang w:val="it-IT"/>
+        </w:rPr>
+        <w:t>Pre-condizioni:</w:t>
+      </w:r>
+    </w:p>
+    <w:p>
+      <w:pPr>
+        <w:pStyle w:val="Normal"/>
+        <w:numPr>
+          <w:ilvl w:val="0"/>
+          <w:numId w:val="2"/>
+        </w:numPr>
+        <w:rPr/>
+      </w:pPr>
+      <w:r>
+        <w:rPr>
+          <w:lang w:val="it-IT"/>
+        </w:rPr>
+        <w:t>è in corso la gestione dei compiti relativi a un Foglio Riepilogativo f</w:t>
+      </w:r>
+    </w:p>
+    <w:p>
+      <w:pPr>
+        <w:pStyle w:val="Normal"/>
+        <w:numPr>
+          <w:ilvl w:val="0"/>
+          <w:numId w:val="2"/>
+        </w:numPr>
         <w:rPr>
           <w:highlight w:val="none"/>
           <w:shd w:fill="FFFF00" w:val="clear"/>
         </w:rPr>
       </w:pPr>
       <w:r>
-        <w:rPr>
-          <w:shd w:fill="FFFF00" w:val="clear"/>
-        </w:rPr>
-        <w:t>COME RIPORTARLO NELL’SSD? IMPLEMENTARLO CON UN METODO, OPPURE COME</w:t>
-      </w:r>
-    </w:p>
-    <w:p>
-      <w:pPr>
-        <w:pStyle w:val="Normal"/>
-        <w:rPr>
-          <w:highlight w:val="none"/>
-          <w:shd w:fill="FFFF00" w:val="clear"/>
-        </w:rPr>
-      </w:pPr>
-      <w:r>
-        <w:rPr>
-          <w:shd w:fill="FFFF00" w:val="clear"/>
-        </w:rPr>
-        <w:t>CONTROLLO DI UNA VARIABILE</w:t>
-      </w:r>
-    </w:p>
-    <w:p>
-      <w:pPr>
-        <w:pStyle w:val="Normal"/>
-        <w:rPr>
-          <w:highlight w:val="none"/>
-          <w:shd w:fill="FFFF00" w:val="clear"/>
-        </w:rPr>
-      </w:pPr>
-      <w:r>
-        <w:rPr>
-          <w:shd w:fill="FFFF00" w:val="clear"/>
-        </w:rPr>
-      </w:r>
-    </w:p>
-    <w:p>
-      <w:pPr>
-        <w:pStyle w:val="Titolo2"/>
-        <w:jc w:val="left"/>
-        <w:rPr>
-          <w:lang w:val="it-IT"/>
-        </w:rPr>
-      </w:pPr>
-      <w:bookmarkStart w:id="15" w:name="_cqhzai68y7qu1"/>
-      <w:bookmarkEnd w:id="15"/>
-      <w:r>
-        <w:rPr>
-          <w:lang w:val="it-IT"/>
-        </w:rPr>
-        <w:t>6b.eliminaStimaTempo(</w:t>
-      </w:r>
-      <w:r>
-        <w:rPr>
-          <w:u w:val="single"/>
-          <w:lang w:val="it-IT"/>
-        </w:rPr>
-        <w:t>compito</w:t>
-      </w:r>
-      <w:r>
-        <w:rPr>
-          <w:lang w:val="it-IT"/>
-        </w:rPr>
-        <w:t>: Compito)</w:t>
-      </w:r>
-    </w:p>
-    <w:p>
-      <w:pPr>
-        <w:pStyle w:val="Normal"/>
-        <w:rPr>
-          <w:lang w:val="it-IT"/>
-        </w:rPr>
-      </w:pPr>
-      <w:r>
-        <w:rPr>
-          <w:lang w:val="it-IT"/>
-        </w:rPr>
-      </w:r>
-    </w:p>
-    <w:p>
-      <w:pPr>
-        <w:pStyle w:val="Normal"/>
-        <w:rPr>
-          <w:b/>
-          <w:b/>
-          <w:lang w:val="it-IT"/>
-        </w:rPr>
-      </w:pPr>
-      <w:r>
-        <w:rPr>
-          <w:b/>
-          <w:lang w:val="it-IT"/>
-        </w:rPr>
-        <w:t>Pre-condizioni:</w:t>
-      </w:r>
-    </w:p>
-    <w:p>
-      <w:pPr>
-        <w:pStyle w:val="Normal"/>
-        <w:numPr>
-          <w:ilvl w:val="0"/>
-          <w:numId w:val="2"/>
-        </w:numPr>
         <w:rPr/>
-      </w:pPr>
-      <w:r>
-        <w:rPr>
-          <w:lang w:val="it-IT"/>
-        </w:rPr>
-        <w:t>è in corso la gestione dei compiti relativi a un Foglio Riepilogativo f</w:t>
-      </w:r>
-    </w:p>
-    <w:p>
-      <w:pPr>
-        <w:pStyle w:val="Normal"/>
-        <w:numPr>
-          <w:ilvl w:val="0"/>
-          <w:numId w:val="2"/>
-        </w:numPr>
-        <w:rPr>
-          <w:highlight w:val="none"/>
-          <w:shd w:fill="FFFF00" w:val="clear"/>
-        </w:rPr>
-      </w:pPr>
-      <w:r>
-        <w:rPr/>
-        <w:t>controllare che il compito sia nel foglio f</w:t>
-      </w:r>
-    </w:p>
-    <w:p>
-      <w:pPr>
-        <w:pStyle w:val="Normal"/>
-        <w:numPr>
-          <w:ilvl w:val="0"/>
-          <w:numId w:val="2"/>
-        </w:numPr>
-        <w:rPr>
-          <w:highlight w:val="none"/>
-          <w:shd w:fill="FFFF00" w:val="clear"/>
-          <w:lang w:val="it-IT"/>
-        </w:rPr>
-      </w:pPr>
-      <w:r>
-        <w:rPr>
-          <w:shd w:fill="FFFF00" w:val="clear"/>
-          <w:lang w:val="it-IT"/>
-        </w:rPr>
-        <w:t>f contiene compiti di s</w:t>
-      </w:r>
-    </w:p>
-    <w:p>
-      <w:pPr>
-        <w:pStyle w:val="Normal"/>
-        <w:numPr>
-          <w:ilvl w:val="0"/>
-          <w:numId w:val="2"/>
-        </w:numPr>
-        <w:rPr>
-          <w:highlight w:val="none"/>
-          <w:shd w:fill="FFFF00" w:val="clear"/>
-          <w:lang w:val="it-IT"/>
-        </w:rPr>
-      </w:pPr>
-      <w:r>
-        <w:rPr>
-          <w:shd w:fill="FFFF00" w:val="clear"/>
-          <w:lang w:val="it-IT"/>
-        </w:rPr>
-        <w:t>e prevede s</w:t>
-      </w:r>
-    </w:p>
-    <w:p>
-      <w:pPr>
-        <w:pStyle w:val="Normal"/>
-        <w:numPr>
-          <w:ilvl w:val="0"/>
-          <w:numId w:val="2"/>
-        </w:numPr>
-        <w:rPr>
-          <w:highlight w:val="none"/>
-          <w:shd w:fill="FFFF00" w:val="clear"/>
-          <w:lang w:val="it-IT"/>
-        </w:rPr>
-      </w:pPr>
-      <w:r>
-        <w:rPr>
-          <w:shd w:fill="FFFF00" w:val="clear"/>
-          <w:lang w:val="it-IT"/>
-        </w:rPr>
-        <w:t>e assegnato a c</w:t>
-      </w:r>
-    </w:p>
-    <w:p>
-      <w:pPr>
-        <w:pStyle w:val="Normal"/>
-        <w:rPr>
-          <w:b/>
-          <w:b/>
-        </w:rPr>
-      </w:pPr>
-      <w:r>
-        <w:rPr>
-          <w:b/>
-        </w:rPr>
-        <w:t xml:space="preserve">Post-condizioni: </w:t>
-      </w:r>
-    </w:p>
-    <w:p>
-      <w:pPr>
-        <w:pStyle w:val="Normal"/>
-        <w:numPr>
-          <w:ilvl w:val="0"/>
-          <w:numId w:val="5"/>
-        </w:numPr>
-        <w:rPr>
-          <w:lang w:val="it-IT"/>
-        </w:rPr>
-      </w:pPr>
-      <w:r>
-        <w:rPr>
-          <w:iCs/>
-          <w:lang w:val="it-IT"/>
-        </w:rPr>
-        <w:t>compito.stimaTempo non è più specificato</w:t>
-      </w:r>
-    </w:p>
-    <w:p>
-      <w:pPr>
-        <w:pStyle w:val="Normal"/>
-        <w:rPr>
-          <w:lang w:val="it-IT"/>
-        </w:rPr>
-      </w:pPr>
-      <w:r>
-        <w:rPr>
-          <w:lang w:val="it-IT"/>
-        </w:rPr>
-      </w:r>
-    </w:p>
-    <w:p>
-      <w:pPr>
-        <w:pStyle w:val="Titolo2"/>
-        <w:jc w:val="left"/>
-        <w:rPr>
-          <w:lang w:val="it-IT"/>
-        </w:rPr>
-      </w:pPr>
-      <w:r>
-        <w:rPr>
-          <w:lang w:val="it-IT"/>
-        </w:rPr>
-        <w:t>7b.eliminaQuantitàTempo(</w:t>
-      </w:r>
-      <w:r>
-        <w:rPr>
-          <w:u w:val="single"/>
-          <w:lang w:val="it-IT"/>
-        </w:rPr>
-        <w:t>compito</w:t>
-      </w:r>
-      <w:r>
-        <w:rPr>
-          <w:lang w:val="it-IT"/>
-        </w:rPr>
-        <w:t>: Compito)</w:t>
-      </w:r>
-    </w:p>
-    <w:p>
-      <w:pPr>
-        <w:pStyle w:val="Normal"/>
-        <w:rPr>
-          <w:b/>
-          <w:b/>
-          <w:lang w:val="it-IT"/>
-        </w:rPr>
-      </w:pPr>
-      <w:r>
-        <w:rPr>
-          <w:b/>
-          <w:lang w:val="it-IT"/>
-        </w:rPr>
-        <w:t>Pre-condizioni:</w:t>
-      </w:r>
-    </w:p>
-    <w:p>
-      <w:pPr>
-        <w:pStyle w:val="Normal"/>
-        <w:numPr>
-          <w:ilvl w:val="0"/>
-          <w:numId w:val="2"/>
-        </w:numPr>
-        <w:rPr/>
-      </w:pPr>
-      <w:r>
-        <w:rPr>
-          <w:lang w:val="it-IT"/>
-        </w:rPr>
-        <w:t>è in corso la gestione dei compiti relativi a un Foglio Riepilogativo f</w:t>
-      </w:r>
-    </w:p>
-    <w:p>
-      <w:pPr>
-        <w:pStyle w:val="Normal"/>
-        <w:numPr>
-          <w:ilvl w:val="0"/>
-          <w:numId w:val="2"/>
-        </w:numPr>
-        <w:rPr>
-          <w:highlight w:val="none"/>
-          <w:shd w:fill="FFFF00" w:val="clear"/>
-        </w:rPr>
-      </w:pPr>
-      <w:r>
-        <w:rPr/>
-        <w:t>controllare che il compito sia nel foglio f</w:t>
-      </w:r>
-    </w:p>
-    <w:p>
-      <w:pPr>
-        <w:pStyle w:val="Normal"/>
-        <w:numPr>
-          <w:ilvl w:val="0"/>
-          <w:numId w:val="2"/>
-        </w:numPr>
-        <w:rPr>
-          <w:highlight w:val="none"/>
-          <w:shd w:fill="FFFF00" w:val="clear"/>
-          <w:lang w:val="it-IT"/>
-        </w:rPr>
-      </w:pPr>
-      <w:r>
-        <w:rPr>
-          <w:shd w:fill="FFFF00" w:val="clear"/>
-          <w:lang w:val="it-IT"/>
-        </w:rPr>
-        <w:t>f contiene compiti di s</w:t>
-      </w:r>
-    </w:p>
-    <w:p>
-      <w:pPr>
-        <w:pStyle w:val="Normal"/>
-        <w:numPr>
-          <w:ilvl w:val="0"/>
-          <w:numId w:val="2"/>
-        </w:numPr>
-        <w:rPr>
-          <w:highlight w:val="none"/>
-          <w:shd w:fill="FFFF00" w:val="clear"/>
-          <w:lang w:val="it-IT"/>
-        </w:rPr>
-      </w:pPr>
-      <w:r>
-        <w:rPr>
-          <w:shd w:fill="FFFF00" w:val="clear"/>
-          <w:lang w:val="it-IT"/>
-        </w:rPr>
-        <w:t>e prevede s</w:t>
-      </w:r>
-    </w:p>
-    <w:p>
-      <w:pPr>
-        <w:pStyle w:val="Normal"/>
-        <w:numPr>
-          <w:ilvl w:val="0"/>
-          <w:numId w:val="2"/>
-        </w:numPr>
-        <w:rPr>
-          <w:highlight w:val="none"/>
-          <w:shd w:fill="FFFF00" w:val="clear"/>
-          <w:lang w:val="it-IT"/>
-        </w:rPr>
-      </w:pPr>
-      <w:r>
-        <w:rPr>
-          <w:shd w:fill="FFFF00" w:val="clear"/>
-          <w:lang w:val="it-IT"/>
-        </w:rPr>
-        <w:t>e assegnato a c</w:t>
+        <w:t>f composto da c</w:t>
       </w:r>
     </w:p>
     <w:p>

</xml_diff>

<commit_message>
Version 1.8[03/07/2023]: changes to documentation
</commit_message>
<xml_diff>
--- a/Modellazione_business_requisiti/Contratti/ Contratti delle operazioni di "Gestire compiti cucina".docx
+++ b/Modellazione_business_requisiti/Contratti/ Contratti delle operazioni di "Gestire compiti cucina".docx
@@ -699,16 +699,72 @@
       </w:r>
       <w:r>
         <w:rPr>
+          <w:b/>
+          <w:bCs/>
+          <w:sz w:val="32"/>
+          <w:szCs w:val="32"/>
           <w:u w:val="single"/>
           <w:lang w:val="it-IT"/>
         </w:rPr>
-        <w:t>m</w:t>
-      </w:r>
-      <w:r>
-        <w:rPr>
-          <w:lang w:val="it-IT"/>
-        </w:rPr>
-        <w:t>: MansioneCucina, c: Compito)</w:t>
+        <w:t>c</w:t>
+      </w:r>
+      <w:r>
+        <w:rPr>
+          <w:b/>
+          <w:bCs/>
+          <w:sz w:val="32"/>
+          <w:szCs w:val="32"/>
+          <w:lang w:val="it-IT"/>
+        </w:rPr>
+        <w:t xml:space="preserve">: Compito, </w:t>
+      </w:r>
+      <w:r>
+        <w:rPr>
+          <w:b/>
+          <w:bCs/>
+          <w:sz w:val="32"/>
+          <w:szCs w:val="32"/>
+          <w:u w:val="single"/>
+          <w:lang w:val="it-IT"/>
+        </w:rPr>
+        <w:t>t</w:t>
+      </w:r>
+      <w:r>
+        <w:rPr>
+          <w:b/>
+          <w:bCs/>
+          <w:sz w:val="32"/>
+          <w:szCs w:val="32"/>
+          <w:lang w:val="it-IT"/>
+        </w:rPr>
+        <w:t>: turno, cu</w:t>
+      </w:r>
+      <w:r>
+        <w:rPr>
+          <w:b/>
+          <w:bCs/>
+          <w:sz w:val="32"/>
+          <w:szCs w:val="32"/>
+          <w:u w:val="single"/>
+          <w:lang w:val="it-IT"/>
+        </w:rPr>
+        <w:t xml:space="preserve">?: </w:t>
+      </w:r>
+      <w:r>
+        <w:rPr>
+          <w:b/>
+          <w:bCs/>
+          <w:sz w:val="32"/>
+          <w:szCs w:val="32"/>
+          <w:lang w:val="it-IT"/>
+        </w:rPr>
+        <w:t>Cuoco</w:t>
+      </w:r>
+      <w:r>
+        <w:rPr>
+          <w:lang w:val="it-IT"/>
+        </w:rPr>
+        <w:t>)</w:t>
       </w:r>
     </w:p>
     <w:p>
@@ -758,10 +814,8 @@
         </w:rPr>
       </w:pPr>
       <w:r>
-        <w:rPr>
-          <w:lang w:val="it-IT"/>
-        </w:rPr>
-        <w:t>c consiste in m</w:t>
+        <w:rPr/>
+        <w:t>f composto da c</w:t>
       </w:r>
     </w:p>
     <w:p>
@@ -776,8 +830,11 @@
         </w:rPr>
       </w:pPr>
       <w:r>
-        <w:rPr/>
-        <w:t>f composto da c</w:t>
+        <w:rPr>
+          <w:i/>
+          <w:lang w:val="it-IT"/>
+        </w:rPr>
+        <w:t>c svolto durante t</w:t>
       </w:r>
     </w:p>
     <w:p>
@@ -788,46 +845,6 @@
           <w:numId w:val="3"/>
         </w:numPr>
         <w:rPr>
-          <w:lang w:val="it-IT"/>
-        </w:rPr>
-      </w:pPr>
-      <w:r>
-        <w:rPr>
-          <w:i/>
-          <w:lang w:val="it-IT"/>
-        </w:rPr>
-        <w:t>f contiene compiti di srv</w:t>
-      </w:r>
-    </w:p>
-    <w:p>
-      <w:pPr>
-        <w:pStyle w:val="Normal"/>
-        <w:numPr>
-          <w:ilvl w:val="0"/>
-          <w:numId w:val="3"/>
-        </w:numPr>
-        <w:rPr>
-          <w:lang w:val="it-IT"/>
-        </w:rPr>
-      </w:pPr>
-      <w:r>
-        <w:rPr>
-          <w:i/>
-          <w:lang w:val="it-IT"/>
-        </w:rPr>
-        <w:t>e prevede srv</w:t>
-      </w:r>
-    </w:p>
-    <w:p>
-      <w:pPr>
-        <w:pStyle w:val="Normal"/>
-        <w:numPr>
-          <w:ilvl w:val="0"/>
-          <w:numId w:val="3"/>
-        </w:numPr>
-        <w:rPr>
-          <w:b/>
-          <w:b/>
           <w:lang w:val="it-IT"/>
         </w:rPr>
       </w:pPr>
@@ -838,7 +855,7 @@
           <w:i/>
           <w:lang w:val="it-IT"/>
         </w:rPr>
-        <w:t>e è assegnato a c</w:t>
+        <w:t>[se è specificato cu] c svolto da cu</w:t>
       </w:r>
     </w:p>
     <w:p>
@@ -854,6 +871,54 @@
           <w:b/>
         </w:rPr>
         <w:t xml:space="preserve">Post-condizioni: </w:t>
+      </w:r>
+    </w:p>
+    <w:p>
+      <w:pPr>
+        <w:pStyle w:val="Normal"/>
+        <w:numPr>
+          <w:ilvl w:val="0"/>
+          <w:numId w:val="15"/>
+        </w:numPr>
+        <w:rPr>
+          <w:highlight w:val="none"/>
+          <w:shd w:fill="00A933" w:val="clear"/>
+        </w:rPr>
+      </w:pPr>
+      <w:r>
+        <w:rPr>
+          <w:shd w:fill="00A933" w:val="clear"/>
+        </w:rPr>
+        <w:t>Per ogni Mansione di Cucina m tale che c consiste in m</w:t>
+      </w:r>
+    </w:p>
+    <w:p>
+      <w:pPr>
+        <w:pStyle w:val="Normal"/>
+        <w:numPr>
+          <w:ilvl w:val="1"/>
+          <w:numId w:val="15"/>
+        </w:numPr>
+        <w:rPr>
+          <w:highlight w:val="none"/>
+          <w:shd w:fill="00A933" w:val="clear"/>
+        </w:rPr>
+      </w:pPr>
+      <w:r>
+        <w:rPr>
+          <w:shd w:fill="00A933" w:val="clear"/>
+          <w:lang w:val="it-IT"/>
+        </w:rPr>
+        <w:t xml:space="preserve">è stata eliminata l’associazione </w:t>
+      </w:r>
+      <w:r>
+        <w:rPr>
+          <w:i/>
+          <w:iCs/>
+          <w:shd w:fill="00A933" w:val="clear"/>
+          <w:lang w:val="it-IT"/>
+        </w:rPr>
+        <w:t>c consiste in m</w:t>
       </w:r>
     </w:p>
     <w:p>
@@ -864,22 +929,18 @@
           <w:numId w:val="6"/>
         </w:numPr>
         <w:rPr>
-          <w:lang w:val="it-IT"/>
-        </w:rPr>
-      </w:pPr>
-      <w:r>
-        <w:rPr>
-          <w:lang w:val="it-IT"/>
-        </w:rPr>
-        <w:t xml:space="preserve">è stata eliminata l’associazione </w:t>
-      </w:r>
+          <w:highlight w:val="none"/>
+          <w:shd w:fill="00A933" w:val="clear"/>
+        </w:rPr>
+      </w:pPr>
       <w:r>
         <w:rPr>
           <w:i/>
           <w:iCs/>
-          <w:lang w:val="it-IT"/>
-        </w:rPr>
-        <w:t>c consiste in m</w:t>
+          <w:shd w:fill="00A933" w:val="clear"/>
+          <w:lang w:val="it-IT"/>
+        </w:rPr>
+        <w:t>è stata eliminata l’associazione f composto da c</w:t>
       </w:r>
     </w:p>
     <w:p>
@@ -899,7 +960,7 @@
           <w:iCs/>
           <w:lang w:val="it-IT"/>
         </w:rPr>
-        <w:t>è stata eliminata l’associazione f composto da c</w:t>
+        <w:t>è estata eseguita eliminaAssegnazione(c, t, cu)</w:t>
       </w:r>
     </w:p>
     <w:p>
@@ -919,7 +980,23 @@
           <w:iCs/>
           <w:lang w:val="it-IT"/>
         </w:rPr>
-        <w:t>se non esistono più mansioni m’ tali che c consiste in m’, è stato eliminato c</w:t>
+        <w:t>è stato eliminato c</w:t>
+      </w:r>
+    </w:p>
+    <w:p>
+      <w:pPr>
+        <w:pStyle w:val="Normal"/>
+        <w:numPr>
+          <w:ilvl w:val="0"/>
+          <w:numId w:val="0"/>
+        </w:numPr>
+        <w:ind w:left="720" w:hanging="0"/>
+        <w:rPr>
+          <w:lang w:val="it-IT"/>
+        </w:rPr>
+      </w:pPr>
+      <w:r>
+        <w:rPr/>
       </w:r>
     </w:p>
     <w:p>
@@ -1209,8 +1286,8 @@
           <w:lang w:val="it-IT"/>
         </w:rPr>
       </w:pPr>
-      <w:bookmarkStart w:id="11" w:name="_rmj8lvn8qz9p"/>
-      <w:bookmarkStart w:id="12" w:name="_xhou05og0tki"/>
+      <w:bookmarkStart w:id="11" w:name="_xhou05og0tki"/>
+      <w:bookmarkStart w:id="12" w:name="_rmj8lvn8qz9p"/>
       <w:bookmarkEnd w:id="11"/>
       <w:bookmarkEnd w:id="12"/>
       <w:r>
@@ -1738,7 +1815,136 @@
           <w:szCs w:val="32"/>
           <w:lang w:val="it-IT" w:eastAsia="it-IT" w:bidi="ar-SA"/>
         </w:rPr>
-        <w:t>modificaAssegnazione(c: Compito, cu?: Cuoco, cu’?: Cuoco, t: Turno, t’: Turno)</w:t>
+        <w:t>modificaAssegnazione(</w:t>
+      </w:r>
+      <w:r>
+        <w:rPr>
+          <w:rFonts w:eastAsia="Georgia" w:cs="Georgia"/>
+          <w:b/>
+          <w:color w:val="auto"/>
+          <w:kern w:val="0"/>
+          <w:sz w:val="32"/>
+          <w:szCs w:val="32"/>
+          <w:u w:val="single"/>
+          <w:lang w:val="it-IT" w:eastAsia="it-IT" w:bidi="ar-SA"/>
+        </w:rPr>
+        <w:t>c</w:t>
+      </w:r>
+      <w:r>
+        <w:rPr>
+          <w:rFonts w:eastAsia="Georgia" w:cs="Georgia"/>
+          <w:b/>
+          <w:color w:val="auto"/>
+          <w:kern w:val="0"/>
+          <w:sz w:val="32"/>
+          <w:szCs w:val="32"/>
+          <w:lang w:val="it-IT" w:eastAsia="it-IT" w:bidi="ar-SA"/>
+        </w:rPr>
+        <w:t xml:space="preserve">: Compito, </w:t>
+      </w:r>
+      <w:r>
+        <w:rPr>
+          <w:rFonts w:eastAsia="Georgia" w:cs="Georgia"/>
+          <w:b/>
+          <w:color w:val="auto"/>
+          <w:kern w:val="0"/>
+          <w:sz w:val="32"/>
+          <w:szCs w:val="32"/>
+          <w:u w:val="single"/>
+          <w:lang w:val="it-IT" w:eastAsia="it-IT" w:bidi="ar-SA"/>
+        </w:rPr>
+        <w:t>cu</w:t>
+      </w:r>
+      <w:r>
+        <w:rPr>
+          <w:rFonts w:eastAsia="Georgia" w:cs="Georgia"/>
+          <w:b/>
+          <w:color w:val="auto"/>
+          <w:kern w:val="0"/>
+          <w:sz w:val="32"/>
+          <w:szCs w:val="32"/>
+          <w:lang w:val="it-IT" w:eastAsia="it-IT" w:bidi="ar-SA"/>
+        </w:rPr>
+        <w:t xml:space="preserve">?: Cuoco, </w:t>
+      </w:r>
+      <w:r>
+        <w:rPr>
+          <w:rFonts w:eastAsia="Georgia" w:cs="Georgia"/>
+          <w:b/>
+          <w:i w:val="false"/>
+          <w:iCs w:val="false"/>
+          <w:color w:val="auto"/>
+          <w:kern w:val="0"/>
+          <w:sz w:val="32"/>
+          <w:szCs w:val="32"/>
+          <w:u w:val="single"/>
+          <w:lang w:val="it-IT" w:eastAsia="it-IT" w:bidi="ar-SA"/>
+        </w:rPr>
+        <w:t>cu’</w:t>
+      </w:r>
+      <w:r>
+        <w:rPr>
+          <w:rFonts w:eastAsia="Georgia" w:cs="Georgia"/>
+          <w:b/>
+          <w:color w:val="auto"/>
+          <w:kern w:val="0"/>
+          <w:sz w:val="32"/>
+          <w:szCs w:val="32"/>
+          <w:lang w:val="it-IT" w:eastAsia="it-IT" w:bidi="ar-SA"/>
+        </w:rPr>
+        <w:t xml:space="preserve">?: Cuoco, </w:t>
+      </w:r>
+      <w:r>
+        <w:rPr>
+          <w:rFonts w:eastAsia="Georgia" w:cs="Georgia"/>
+          <w:b/>
+          <w:color w:val="auto"/>
+          <w:kern w:val="0"/>
+          <w:sz w:val="32"/>
+          <w:szCs w:val="32"/>
+          <w:u w:val="single"/>
+          <w:lang w:val="it-IT" w:eastAsia="it-IT" w:bidi="ar-SA"/>
+        </w:rPr>
+        <w:t>t</w:t>
+      </w:r>
+      <w:r>
+        <w:rPr>
+          <w:rFonts w:eastAsia="Georgia" w:cs="Georgia"/>
+          <w:b/>
+          <w:color w:val="auto"/>
+          <w:kern w:val="0"/>
+          <w:sz w:val="32"/>
+          <w:szCs w:val="32"/>
+          <w:lang w:val="it-IT" w:eastAsia="it-IT" w:bidi="ar-SA"/>
+        </w:rPr>
+        <w:t xml:space="preserve">: Turno, </w:t>
+      </w:r>
+      <w:r>
+        <w:rPr>
+          <w:rFonts w:eastAsia="Georgia" w:cs="Georgia"/>
+          <w:b/>
+          <w:strike w:val="false"/>
+          <w:dstrike w:val="false"/>
+          <w:color w:val="auto"/>
+          <w:kern w:val="0"/>
+          <w:sz w:val="32"/>
+          <w:szCs w:val="32"/>
+          <w:u w:val="single"/>
+          <w:lang w:val="it-IT" w:eastAsia="it-IT" w:bidi="ar-SA"/>
+        </w:rPr>
+        <w:t>t</w:t>
+      </w:r>
+      <w:r>
+        <w:rPr>
+          <w:rFonts w:eastAsia="Georgia" w:cs="Georgia"/>
+          <w:b/>
+          <w:color w:val="auto"/>
+          <w:kern w:val="0"/>
+          <w:sz w:val="32"/>
+          <w:szCs w:val="32"/>
+          <w:lang w:val="it-IT" w:eastAsia="it-IT" w:bidi="ar-SA"/>
+        </w:rPr>
+        <w:t>’: Turno)</w:t>
       </w:r>
     </w:p>
     <w:p>
@@ -2088,9 +2294,41 @@
           <w:bCs/>
           <w:sz w:val="32"/>
           <w:szCs w:val="32"/>
-          <w:lang w:val="it-IT"/>
-        </w:rPr>
-        <w:t>c: Compito, t: turno,                cu</w:t>
+          <w:u w:val="single"/>
+          <w:lang w:val="it-IT"/>
+        </w:rPr>
+        <w:t>c</w:t>
+      </w:r>
+      <w:r>
+        <w:rPr>
+          <w:b/>
+          <w:bCs/>
+          <w:sz w:val="32"/>
+          <w:szCs w:val="32"/>
+          <w:lang w:val="it-IT"/>
+        </w:rPr>
+        <w:t xml:space="preserve">: Compito, </w:t>
+      </w:r>
+      <w:r>
+        <w:rPr>
+          <w:b/>
+          <w:bCs/>
+          <w:sz w:val="32"/>
+          <w:szCs w:val="32"/>
+          <w:u w:val="single"/>
+          <w:lang w:val="it-IT"/>
+        </w:rPr>
+        <w:t>t</w:t>
+      </w:r>
+      <w:r>
+        <w:rPr>
+          <w:b/>
+          <w:bCs/>
+          <w:sz w:val="32"/>
+          <w:szCs w:val="32"/>
+          <w:lang w:val="it-IT"/>
+        </w:rPr>
+        <w:t>: turno,                cu</w:t>
       </w:r>
       <w:r>
         <w:rPr>
@@ -2471,21 +2709,7 @@
           <w:iCs/>
           <w:lang w:val="it-IT"/>
         </w:rPr>
-        <w:t xml:space="preserve">[se è specificato stimaTempo] </w:t>
-      </w:r>
-      <w:r>
-        <w:rPr>
-          <w:iCs/>
-          <w:lang w:val="it-IT"/>
-        </w:rPr>
-        <w:t>c</w:t>
-      </w:r>
-      <w:r>
-        <w:rPr>
-          <w:iCs/>
-          <w:lang w:val="it-IT"/>
-        </w:rPr>
-        <w:t>.stimaTempo = stimaTempo</w:t>
+        <w:t>[se è specificato stimaTempo] c.stimaTempo = stimaTempo</w:t>
       </w:r>
     </w:p>
     <w:p>
@@ -2504,21 +2728,7 @@
           <w:iCs/>
           <w:lang w:val="it-IT"/>
         </w:rPr>
-        <w:t xml:space="preserve">[se è specificato quantità] </w:t>
-      </w:r>
-      <w:r>
-        <w:rPr>
-          <w:iCs/>
-          <w:lang w:val="it-IT"/>
-        </w:rPr>
-        <w:t>c</w:t>
-      </w:r>
-      <w:r>
-        <w:rPr>
-          <w:iCs/>
-          <w:lang w:val="it-IT"/>
-        </w:rPr>
-        <w:t>.quantità = quantità</w:t>
+        <w:t>[se è specificato quantità] c.quantità = quantità</w:t>
       </w:r>
     </w:p>
     <w:p>
@@ -2664,7 +2874,7 @@
           <w:u w:val="single"/>
           <w:lang w:val="it-IT"/>
         </w:rPr>
-        <w:t>compito</w:t>
+        <w:t>c</w:t>
       </w:r>
       <w:r>
         <w:rPr>
@@ -2767,7 +2977,14 @@
           <w:iCs/>
           <w:lang w:val="it-IT"/>
         </w:rPr>
-        <w:t>compito.stimaTempo non è più specificato</w:t>
+        <w:t>c</w:t>
+      </w:r>
+      <w:r>
+        <w:rPr>
+          <w:iCs/>
+          <w:lang w:val="it-IT"/>
+        </w:rPr>
+        <w:t>.stimaTempo non è più specificato</w:t>
       </w:r>
     </w:p>
     <w:p>
@@ -2795,26 +3012,14 @@
         <w:rPr>
           <w:lang w:val="it-IT"/>
         </w:rPr>
-        <w:t>7b.elimina</w:t>
-      </w:r>
-      <w:r>
-        <w:rPr>
-          <w:lang w:val="it-IT"/>
-        </w:rPr>
-        <w:t>Stima</w:t>
-      </w:r>
-      <w:r>
-        <w:rPr>
-          <w:lang w:val="it-IT"/>
-        </w:rPr>
-        <w:t>Quantità(</w:t>
+        <w:t>7b.eliminaStimaQuantità(</w:t>
       </w:r>
       <w:r>
         <w:rPr>
           <w:u w:val="single"/>
           <w:lang w:val="it-IT"/>
         </w:rPr>
-        <w:t>compito</w:t>
+        <w:t>c</w:t>
       </w:r>
       <w:r>
         <w:rPr>
@@ -2903,7 +3108,13 @@
         <w:rPr>
           <w:lang w:val="it-IT"/>
         </w:rPr>
-        <w:t>compito.quantità non è più specificato</w:t>
+        <w:t>c</w:t>
+      </w:r>
+      <w:r>
+        <w:rPr>
+          <w:lang w:val="it-IT"/>
+        </w:rPr>
+        <w:t>.quantità non è più specificato</w:t>
       </w:r>
     </w:p>
     <w:sectPr>
@@ -4995,6 +5206,143 @@
   <w:abstractNum w:abstractNumId="15">
     <w:lvl w:ilvl="0">
       <w:start w:val="1"/>
+      <w:numFmt w:val="bullet"/>
+      <w:lvlText w:val=""/>
+      <w:lvlJc w:val="left"/>
+      <w:pPr>
+        <w:tabs>
+          <w:tab w:val="num" w:pos="720"/>
+        </w:tabs>
+        <w:ind w:left="720" w:hanging="360"/>
+      </w:pPr>
+      <w:rPr>
+        <w:rFonts w:ascii="Symbol" w:hAnsi="Symbol" w:cs="Symbol" w:hint="default"/>
+      </w:rPr>
+    </w:lvl>
+    <w:lvl w:ilvl="1">
+      <w:start w:val="1"/>
+      <w:numFmt w:val="bullet"/>
+      <w:lvlText w:val="◦"/>
+      <w:lvlJc w:val="left"/>
+      <w:pPr>
+        <w:tabs>
+          <w:tab w:val="num" w:pos="1080"/>
+        </w:tabs>
+        <w:ind w:left="1080" w:hanging="360"/>
+      </w:pPr>
+      <w:rPr>
+        <w:rFonts w:ascii="OpenSymbol" w:hAnsi="OpenSymbol" w:cs="OpenSymbol" w:hint="default"/>
+      </w:rPr>
+    </w:lvl>
+    <w:lvl w:ilvl="2">
+      <w:start w:val="1"/>
+      <w:numFmt w:val="bullet"/>
+      <w:lvlText w:val="▪"/>
+      <w:lvlJc w:val="left"/>
+      <w:pPr>
+        <w:tabs>
+          <w:tab w:val="num" w:pos="1440"/>
+        </w:tabs>
+        <w:ind w:left="1440" w:hanging="360"/>
+      </w:pPr>
+      <w:rPr>
+        <w:rFonts w:ascii="OpenSymbol" w:hAnsi="OpenSymbol" w:cs="OpenSymbol" w:hint="default"/>
+      </w:rPr>
+    </w:lvl>
+    <w:lvl w:ilvl="3">
+      <w:start w:val="1"/>
+      <w:numFmt w:val="bullet"/>
+      <w:lvlText w:val=""/>
+      <w:lvlJc w:val="left"/>
+      <w:pPr>
+        <w:tabs>
+          <w:tab w:val="num" w:pos="1800"/>
+        </w:tabs>
+        <w:ind w:left="1800" w:hanging="360"/>
+      </w:pPr>
+      <w:rPr>
+        <w:rFonts w:ascii="Symbol" w:hAnsi="Symbol" w:cs="Symbol" w:hint="default"/>
+      </w:rPr>
+    </w:lvl>
+    <w:lvl w:ilvl="4">
+      <w:start w:val="1"/>
+      <w:numFmt w:val="bullet"/>
+      <w:lvlText w:val="◦"/>
+      <w:lvlJc w:val="left"/>
+      <w:pPr>
+        <w:tabs>
+          <w:tab w:val="num" w:pos="2160"/>
+        </w:tabs>
+        <w:ind w:left="2160" w:hanging="360"/>
+      </w:pPr>
+      <w:rPr>
+        <w:rFonts w:ascii="OpenSymbol" w:hAnsi="OpenSymbol" w:cs="OpenSymbol" w:hint="default"/>
+      </w:rPr>
+    </w:lvl>
+    <w:lvl w:ilvl="5">
+      <w:start w:val="1"/>
+      <w:numFmt w:val="bullet"/>
+      <w:lvlText w:val="▪"/>
+      <w:lvlJc w:val="left"/>
+      <w:pPr>
+        <w:tabs>
+          <w:tab w:val="num" w:pos="2520"/>
+        </w:tabs>
+        <w:ind w:left="2520" w:hanging="360"/>
+      </w:pPr>
+      <w:rPr>
+        <w:rFonts w:ascii="OpenSymbol" w:hAnsi="OpenSymbol" w:cs="OpenSymbol" w:hint="default"/>
+      </w:rPr>
+    </w:lvl>
+    <w:lvl w:ilvl="6">
+      <w:start w:val="1"/>
+      <w:numFmt w:val="bullet"/>
+      <w:lvlText w:val=""/>
+      <w:lvlJc w:val="left"/>
+      <w:pPr>
+        <w:tabs>
+          <w:tab w:val="num" w:pos="2880"/>
+        </w:tabs>
+        <w:ind w:left="2880" w:hanging="360"/>
+      </w:pPr>
+      <w:rPr>
+        <w:rFonts w:ascii="Symbol" w:hAnsi="Symbol" w:cs="Symbol" w:hint="default"/>
+      </w:rPr>
+    </w:lvl>
+    <w:lvl w:ilvl="7">
+      <w:start w:val="1"/>
+      <w:numFmt w:val="bullet"/>
+      <w:lvlText w:val="◦"/>
+      <w:lvlJc w:val="left"/>
+      <w:pPr>
+        <w:tabs>
+          <w:tab w:val="num" w:pos="3240"/>
+        </w:tabs>
+        <w:ind w:left="3240" w:hanging="360"/>
+      </w:pPr>
+      <w:rPr>
+        <w:rFonts w:ascii="OpenSymbol" w:hAnsi="OpenSymbol" w:cs="OpenSymbol" w:hint="default"/>
+      </w:rPr>
+    </w:lvl>
+    <w:lvl w:ilvl="8">
+      <w:start w:val="1"/>
+      <w:numFmt w:val="bullet"/>
+      <w:lvlText w:val="▪"/>
+      <w:lvlJc w:val="left"/>
+      <w:pPr>
+        <w:tabs>
+          <w:tab w:val="num" w:pos="3600"/>
+        </w:tabs>
+        <w:ind w:left="3600" w:hanging="360"/>
+      </w:pPr>
+      <w:rPr>
+        <w:rFonts w:ascii="OpenSymbol" w:hAnsi="OpenSymbol" w:cs="OpenSymbol" w:hint="default"/>
+      </w:rPr>
+    </w:lvl>
+  </w:abstractNum>
+  <w:abstractNum w:abstractNumId="16">
+    <w:lvl w:ilvl="0">
+      <w:start w:val="1"/>
       <w:numFmt w:val="none"/>
       <w:suff w:val="nothing"/>
       <w:lvlText w:val=""/>
@@ -5155,6 +5503,9 @@
   </w:num>
   <w:num w:numId="15">
     <w:abstractNumId w:val="15"/>
+  </w:num>
+  <w:num w:numId="16">
+    <w:abstractNumId w:val="16"/>
   </w:num>
 </w:numbering>
 </file>

</xml_diff>